<commit_message>
Promenjeni SSU nakon FR-a
</commit_message>
<xml_diff>
--- a/Phase 2/SSU/Draft/RangListaSSU.docx
+++ b/Phase 2/SSU/Draft/RangListaSSU.docx
@@ -1,6 +1,6 @@
 
 <file path=word/document.xml><?xml version="1.0" encoding="utf-8"?>
-<w:document xmlns:wpc="http://schemas.microsoft.com/office/word/2010/wordprocessingCanvas" xmlns:cx="http://schemas.microsoft.com/office/drawing/2014/chartex" xmlns:cx1="http://schemas.microsoft.com/office/drawing/2015/9/8/chartex" xmlns:cx2="http://schemas.microsoft.com/office/drawing/2015/10/21/chartex" xmlns:cx3="http://schemas.microsoft.com/office/drawing/2016/5/9/chartex" xmlns:cx4="http://schemas.microsoft.com/office/drawing/2016/5/10/chartex" xmlns:cx5="http://schemas.microsoft.com/office/drawing/2016/5/11/chartex" xmlns:cx6="http://schemas.microsoft.com/office/drawing/2016/5/12/chartex" xmlns:cx7="http://schemas.microsoft.com/office/drawing/2016/5/13/chartex" xmlns:cx8="http://schemas.microsoft.com/office/drawing/2016/5/14/chartex" xmlns:mc="http://schemas.openxmlformats.org/markup-compatibility/2006" xmlns:aink="http://schemas.microsoft.com/office/drawing/2016/ink" xmlns:am3d="http://schemas.microsoft.com/office/drawing/2017/model3d" xmlns:o="urn:schemas-microsoft-com:office:office" xmlns:r="http://schemas.openxmlformats.org/officeDocument/2006/relationships" xmlns:m="http://schemas.openxmlformats.org/officeDocument/2006/math" xmlns:v="urn:schemas-microsoft-com:vml" xmlns:wp14="http://schemas.microsoft.com/office/word/2010/wordprocessingDrawing" xmlns:wp="http://schemas.openxmlformats.org/drawingml/2006/wordprocessingDrawing" xmlns:w10="urn:schemas-microsoft-com:office:word" xmlns:w="http://schemas.openxmlformats.org/wordprocessingml/2006/main" xmlns:w14="http://schemas.microsoft.com/office/word/2010/wordml" xmlns:w15="http://schemas.microsoft.com/office/word/2012/wordml" xmlns:w16cex="http://schemas.microsoft.com/office/word/2018/wordml/cex" xmlns:w16cid="http://schemas.microsoft.com/office/word/2016/wordml/cid" xmlns:w16="http://schemas.microsoft.com/office/word/2018/wordml" xmlns:w16sdtdh="http://schemas.microsoft.com/office/word/2020/wordml/sdtdatahash" xmlns:w16se="http://schemas.microsoft.com/office/word/2015/wordml/symex" xmlns:wpg="http://schemas.microsoft.com/office/word/2010/wordprocessingGroup" xmlns:wpi="http://schemas.microsoft.com/office/word/2010/wordprocessingInk" xmlns:wne="http://schemas.microsoft.com/office/word/2006/wordml" xmlns:wps="http://schemas.microsoft.com/office/word/2010/wordprocessingShape" mc:Ignorable="w14 w15 w16se w16cid w16 w16cex w16sdtdh wp14">
+<w:document xmlns:wpc="http://schemas.microsoft.com/office/word/2010/wordprocessingCanvas" xmlns:cx="http://schemas.microsoft.com/office/drawing/2014/chartex" xmlns:cx1="http://schemas.microsoft.com/office/drawing/2015/9/8/chartex" xmlns:cx2="http://schemas.microsoft.com/office/drawing/2015/10/21/chartex" xmlns:cx3="http://schemas.microsoft.com/office/drawing/2016/5/9/chartex" xmlns:cx4="http://schemas.microsoft.com/office/drawing/2016/5/10/chartex" xmlns:cx5="http://schemas.microsoft.com/office/drawing/2016/5/11/chartex" xmlns:cx6="http://schemas.microsoft.com/office/drawing/2016/5/12/chartex" xmlns:cx7="http://schemas.microsoft.com/office/drawing/2016/5/13/chartex" xmlns:cx8="http://schemas.microsoft.com/office/drawing/2016/5/14/chartex" xmlns:mc="http://schemas.openxmlformats.org/markup-compatibility/2006" xmlns:aink="http://schemas.microsoft.com/office/drawing/2016/ink" xmlns:am3d="http://schemas.microsoft.com/office/drawing/2017/model3d" xmlns:o="urn:schemas-microsoft-com:office:office" xmlns:oel="http://schemas.microsoft.com/office/2019/extlst" xmlns:r="http://schemas.openxmlformats.org/officeDocument/2006/relationships" xmlns:m="http://schemas.openxmlformats.org/officeDocument/2006/math" xmlns:v="urn:schemas-microsoft-com:vml" xmlns:wp14="http://schemas.microsoft.com/office/word/2010/wordprocessingDrawing" xmlns:wp="http://schemas.openxmlformats.org/drawingml/2006/wordprocessingDrawing" xmlns:w10="urn:schemas-microsoft-com:office:word" xmlns:w="http://schemas.openxmlformats.org/wordprocessingml/2006/main" xmlns:w14="http://schemas.microsoft.com/office/word/2010/wordml" xmlns:w15="http://schemas.microsoft.com/office/word/2012/wordml" xmlns:w16cex="http://schemas.microsoft.com/office/word/2018/wordml/cex" xmlns:w16cid="http://schemas.microsoft.com/office/word/2016/wordml/cid" xmlns:w16="http://schemas.microsoft.com/office/word/2018/wordml" xmlns:w16sdtdh="http://schemas.microsoft.com/office/word/2020/wordml/sdtdatahash" xmlns:w16se="http://schemas.microsoft.com/office/word/2015/wordml/symex" xmlns:wpg="http://schemas.microsoft.com/office/word/2010/wordprocessingGroup" xmlns:wpi="http://schemas.microsoft.com/office/word/2010/wordprocessingInk" xmlns:wne="http://schemas.microsoft.com/office/word/2006/wordml" xmlns:wps="http://schemas.microsoft.com/office/word/2010/wordprocessingShape" mc:Ignorable="w14 w15 w16se w16cid w16 w16cex w16sdtdh wp14">
   <w:body>
     <w:p>
       <w:pPr>
@@ -1087,6 +1087,7 @@
           <w:docPartUnique/>
         </w:docPartObj>
       </w:sdtPr>
+      <w:sdtEndPr/>
       <w:sdtContent>
         <w:p>
           <w:pPr>
@@ -1160,14 +1161,7 @@
               <w:b/>
               <w:bCs/>
             </w:rPr>
-            <w:t xml:space="preserve">Scenario </w:t>
-          </w:r>
-          <w:r>
-            <w:rPr>
-              <w:b/>
-              <w:bCs/>
-            </w:rPr>
-            <w:t>gledanja rang liste</w:t>
+            <w:t>Scenario gledanja rang liste</w:t>
           </w:r>
           <w:r>
             <w:ptab w:relativeTo="margin" w:alignment="right" w:leader="dot"/>
@@ -1810,13 +1804,41 @@
           <w:rFonts w:ascii="Calibri" w:hAnsi="Calibri" w:cs="Calibri"/>
           <w:lang w:val="sr-Latn-ME"/>
         </w:rPr>
-        <w:t xml:space="preserve">Korisnik tokom gledanja rang liste može da klikne dugme </w:t>
+        <w:t xml:space="preserve">Korisnik tokom gledanja rang liste može da klikne </w:t>
       </w:r>
       <w:r>
         <w:rPr>
           <w:rFonts w:ascii="Calibri" w:hAnsi="Calibri" w:cs="Calibri"/>
           <w:lang w:val="sr-Latn-ME"/>
         </w:rPr>
+        <w:t xml:space="preserve">neko od </w:t>
+      </w:r>
+      <w:r>
+        <w:rPr>
+          <w:rFonts w:ascii="Calibri" w:hAnsi="Calibri" w:cs="Calibri"/>
+          <w:lang w:val="sr-Latn-ME"/>
+        </w:rPr>
+        <w:t>dugm</w:t>
+      </w:r>
+      <w:r>
+        <w:rPr>
+          <w:rFonts w:ascii="Calibri" w:hAnsi="Calibri" w:cs="Calibri"/>
+          <w:lang w:val="sr-Latn-ME"/>
+        </w:rPr>
+        <w:t>adi</w:t>
+      </w:r>
+      <w:r>
+        <w:rPr>
+          <w:rFonts w:ascii="Calibri" w:hAnsi="Calibri" w:cs="Calibri"/>
+          <w:lang w:val="sr-Latn-ME"/>
+        </w:rPr>
+        <w:t xml:space="preserve"> </w:t>
+      </w:r>
+      <w:r>
+        <w:rPr>
+          <w:rFonts w:ascii="Calibri" w:hAnsi="Calibri" w:cs="Calibri"/>
+          <w:lang w:val="sr-Latn-ME"/>
+        </w:rPr>
         <w:t>Sign</w:t>
       </w:r>
       <w:r>
@@ -1824,14 +1846,42 @@
           <w:rFonts w:ascii="Calibri" w:hAnsi="Calibri" w:cs="Calibri"/>
           <w:lang w:val="sr-Latn-ME"/>
         </w:rPr>
-        <w:t xml:space="preserve"> Out, kada se </w:t>
+        <w:t xml:space="preserve"> Out</w:t>
       </w:r>
       <w:r>
         <w:rPr>
           <w:rFonts w:ascii="Calibri" w:hAnsi="Calibri" w:cs="Calibri"/>
           <w:lang w:val="sr-Latn-ME"/>
         </w:rPr>
-        <w:t>vraća na početni ekran.</w:t>
+        <w:t xml:space="preserve"> ili Back</w:t>
+      </w:r>
+      <w:r>
+        <w:rPr>
+          <w:rFonts w:ascii="Calibri" w:hAnsi="Calibri" w:cs="Calibri"/>
+          <w:lang w:val="sr-Latn-ME"/>
+        </w:rPr>
+        <w:t xml:space="preserve">, kada se </w:t>
+      </w:r>
+      <w:r>
+        <w:rPr>
+          <w:rFonts w:ascii="Calibri" w:hAnsi="Calibri" w:cs="Calibri"/>
+          <w:lang w:val="sr-Latn-ME"/>
+        </w:rPr>
+        <w:t>vraća na početni ekran</w:t>
+      </w:r>
+      <w:r>
+        <w:rPr>
+          <w:rFonts w:ascii="Calibri" w:hAnsi="Calibri" w:cs="Calibri"/>
+          <w:lang w:val="sr-Latn-ME"/>
+        </w:rPr>
+        <w:t>, odnosno na Dashboard</w:t>
+      </w:r>
+      <w:r>
+        <w:rPr>
+          <w:rFonts w:ascii="Calibri" w:hAnsi="Calibri" w:cs="Calibri"/>
+          <w:lang w:val="sr-Latn-ME"/>
+        </w:rPr>
+        <w:t>.</w:t>
       </w:r>
     </w:p>
     <w:p>
@@ -1988,7 +2038,7 @@
 </file>
 
 <file path=word/numbering.xml><?xml version="1.0" encoding="utf-8"?>
-<w:numbering xmlns:wpc="http://schemas.microsoft.com/office/word/2010/wordprocessingCanvas" xmlns:cx="http://schemas.microsoft.com/office/drawing/2014/chartex" xmlns:cx1="http://schemas.microsoft.com/office/drawing/2015/9/8/chartex" xmlns:cx2="http://schemas.microsoft.com/office/drawing/2015/10/21/chartex" xmlns:cx3="http://schemas.microsoft.com/office/drawing/2016/5/9/chartex" xmlns:cx4="http://schemas.microsoft.com/office/drawing/2016/5/10/chartex" xmlns:cx5="http://schemas.microsoft.com/office/drawing/2016/5/11/chartex" xmlns:cx6="http://schemas.microsoft.com/office/drawing/2016/5/12/chartex" xmlns:cx7="http://schemas.microsoft.com/office/drawing/2016/5/13/chartex" xmlns:cx8="http://schemas.microsoft.com/office/drawing/2016/5/14/chartex" xmlns:mc="http://schemas.openxmlformats.org/markup-compatibility/2006" xmlns:aink="http://schemas.microsoft.com/office/drawing/2016/ink" xmlns:am3d="http://schemas.microsoft.com/office/drawing/2017/model3d" xmlns:o="urn:schemas-microsoft-com:office:office" xmlns:r="http://schemas.openxmlformats.org/officeDocument/2006/relationships" xmlns:m="http://schemas.openxmlformats.org/officeDocument/2006/math" xmlns:v="urn:schemas-microsoft-com:vml" xmlns:wp14="http://schemas.microsoft.com/office/word/2010/wordprocessingDrawing" xmlns:wp="http://schemas.openxmlformats.org/drawingml/2006/wordprocessingDrawing" xmlns:w10="urn:schemas-microsoft-com:office:word" xmlns:w="http://schemas.openxmlformats.org/wordprocessingml/2006/main" xmlns:w14="http://schemas.microsoft.com/office/word/2010/wordml" xmlns:w15="http://schemas.microsoft.com/office/word/2012/wordml" xmlns:w16cex="http://schemas.microsoft.com/office/word/2018/wordml/cex" xmlns:w16cid="http://schemas.microsoft.com/office/word/2016/wordml/cid" xmlns:w16="http://schemas.microsoft.com/office/word/2018/wordml" xmlns:w16sdtdh="http://schemas.microsoft.com/office/word/2020/wordml/sdtdatahash" xmlns:w16se="http://schemas.microsoft.com/office/word/2015/wordml/symex" xmlns:wpg="http://schemas.microsoft.com/office/word/2010/wordprocessingGroup" xmlns:wpi="http://schemas.microsoft.com/office/word/2010/wordprocessingInk" xmlns:wne="http://schemas.microsoft.com/office/word/2006/wordml" xmlns:wps="http://schemas.microsoft.com/office/word/2010/wordprocessingShape" mc:Ignorable="w14 w15 w16se w16cid w16 w16cex w16sdtdh wp14">
+<w:numbering xmlns:wpc="http://schemas.microsoft.com/office/word/2010/wordprocessingCanvas" xmlns:cx="http://schemas.microsoft.com/office/drawing/2014/chartex" xmlns:cx1="http://schemas.microsoft.com/office/drawing/2015/9/8/chartex" xmlns:cx2="http://schemas.microsoft.com/office/drawing/2015/10/21/chartex" xmlns:cx3="http://schemas.microsoft.com/office/drawing/2016/5/9/chartex" xmlns:cx4="http://schemas.microsoft.com/office/drawing/2016/5/10/chartex" xmlns:cx5="http://schemas.microsoft.com/office/drawing/2016/5/11/chartex" xmlns:cx6="http://schemas.microsoft.com/office/drawing/2016/5/12/chartex" xmlns:cx7="http://schemas.microsoft.com/office/drawing/2016/5/13/chartex" xmlns:cx8="http://schemas.microsoft.com/office/drawing/2016/5/14/chartex" xmlns:mc="http://schemas.openxmlformats.org/markup-compatibility/2006" xmlns:aink="http://schemas.microsoft.com/office/drawing/2016/ink" xmlns:am3d="http://schemas.microsoft.com/office/drawing/2017/model3d" xmlns:o="urn:schemas-microsoft-com:office:office" xmlns:oel="http://schemas.microsoft.com/office/2019/extlst" xmlns:r="http://schemas.openxmlformats.org/officeDocument/2006/relationships" xmlns:m="http://schemas.openxmlformats.org/officeDocument/2006/math" xmlns:v="urn:schemas-microsoft-com:vml" xmlns:wp14="http://schemas.microsoft.com/office/word/2010/wordprocessingDrawing" xmlns:wp="http://schemas.openxmlformats.org/drawingml/2006/wordprocessingDrawing" xmlns:w10="urn:schemas-microsoft-com:office:word" xmlns:w="http://schemas.openxmlformats.org/wordprocessingml/2006/main" xmlns:w14="http://schemas.microsoft.com/office/word/2010/wordml" xmlns:w15="http://schemas.microsoft.com/office/word/2012/wordml" xmlns:w16cex="http://schemas.microsoft.com/office/word/2018/wordml/cex" xmlns:w16cid="http://schemas.microsoft.com/office/word/2016/wordml/cid" xmlns:w16="http://schemas.microsoft.com/office/word/2018/wordml" xmlns:w16sdtdh="http://schemas.microsoft.com/office/word/2020/wordml/sdtdatahash" xmlns:w16se="http://schemas.microsoft.com/office/word/2015/wordml/symex" xmlns:wpg="http://schemas.microsoft.com/office/word/2010/wordprocessingGroup" xmlns:wpi="http://schemas.microsoft.com/office/word/2010/wordprocessingInk" xmlns:wne="http://schemas.microsoft.com/office/word/2006/wordml" xmlns:wps="http://schemas.microsoft.com/office/word/2010/wordprocessingShape" mc:Ignorable="w14 w15 w16se w16cid w16 w16cex w16sdtdh wp14">
   <w:abstractNum w:abstractNumId="0" w15:restartNumberingAfterBreak="0">
     <w:nsid w:val="31332E7E"/>
     <w:multiLevelType w:val="hybridMultilevel"/>

</xml_diff>

<commit_message>
Dodata nova verzija dokumenta u tabeli
</commit_message>
<xml_diff>
--- a/Phase 2/SSU/Draft/RangListaSSU.docx
+++ b/Phase 2/SSU/Draft/RangListaSSU.docx
@@ -668,11 +668,19 @@
           </w:tcPr>
           <w:p>
             <w:pPr>
+              <w:jc w:val="center"/>
               <w:rPr>
                 <w:rFonts w:eastAsia="Times New Roman" w:cstheme="minorHAnsi"/>
                 <w:lang w:val="en-US"/>
               </w:rPr>
             </w:pPr>
+            <w:r>
+              <w:rPr>
+                <w:rFonts w:eastAsia="Times New Roman" w:cstheme="minorHAnsi"/>
+                <w:lang w:val="en-US"/>
+              </w:rPr>
+              <w:t>12.4.2022.</w:t>
+            </w:r>
           </w:p>
         </w:tc>
         <w:tc>
@@ -689,12 +697,21 @@
           <w:p>
             <w:pPr>
               <w:spacing w:after="0"/>
+              <w:jc w:val="center"/>
               <w:rPr>
                 <w:sz w:val="20"/>
                 <w:szCs w:val="20"/>
                 <w:lang w:val="en-US"/>
               </w:rPr>
             </w:pPr>
+            <w:r>
+              <w:rPr>
+                <w:sz w:val="20"/>
+                <w:szCs w:val="20"/>
+                <w:lang w:val="en-US"/>
+              </w:rPr>
+              <w:t>2.0</w:t>
+            </w:r>
           </w:p>
         </w:tc>
         <w:tc>
@@ -711,12 +728,21 @@
           <w:p>
             <w:pPr>
               <w:spacing w:after="0"/>
+              <w:jc w:val="center"/>
               <w:rPr>
                 <w:sz w:val="20"/>
                 <w:szCs w:val="20"/>
                 <w:lang w:val="en-US"/>
               </w:rPr>
             </w:pPr>
+            <w:r>
+              <w:rPr>
+                <w:sz w:val="20"/>
+                <w:szCs w:val="20"/>
+                <w:lang w:val="en-US"/>
+              </w:rPr>
+              <w:t>Verzija nakon FR</w:t>
+            </w:r>
           </w:p>
         </w:tc>
         <w:tc>
@@ -739,6 +765,19 @@
                 <w:lang w:val="en-US"/>
               </w:rPr>
             </w:pPr>
+            <w:r>
+              <w:rPr>
+                <w:rFonts w:eastAsia="Times New Roman" w:cstheme="minorHAnsi"/>
+                <w:lang w:val="en-US"/>
+              </w:rPr>
+              <w:t>Teodor Deli</w:t>
+            </w:r>
+            <w:r>
+              <w:rPr>
+                <w:rFonts w:eastAsia="Times New Roman" w:cstheme="minorHAnsi"/>
+              </w:rPr>
+              <w:t>bašić</w:t>
+            </w:r>
           </w:p>
         </w:tc>
       </w:tr>

</xml_diff>

<commit_message>
Faza 6 dijagrami sekvenci i male izmene u fazi 2
</commit_message>
<xml_diff>
--- a/Phase 2/SSU/Draft/RangListaSSU.docx
+++ b/Phase 2/SSU/Draft/RangListaSSU.docx
@@ -10,6 +10,7 @@
           <w:lang w:val="sr-Latn-ME"/>
         </w:rPr>
       </w:pPr>
+      <w:proofErr w:type="spellStart"/>
       <w:r>
         <w:rPr>
           <w:rFonts w:ascii="Calibri Light" w:hAnsi="Calibri Light" w:cs="Calibri Light"/>
@@ -17,6 +18,7 @@
         </w:rPr>
         <w:t>Elektrotehni</w:t>
       </w:r>
+      <w:proofErr w:type="spellEnd"/>
       <w:r>
         <w:rPr>
           <w:rFonts w:ascii="Calibri Light" w:hAnsi="Calibri Light" w:cs="Calibri Light"/>
@@ -430,6 +432,7 @@
                 <w:lang w:val="en-US"/>
               </w:rPr>
             </w:pPr>
+            <w:proofErr w:type="spellStart"/>
             <w:r>
               <w:rPr>
                 <w:rFonts w:ascii="Calibri Light" w:eastAsia="Times New Roman" w:hAnsi="Calibri Light" w:cs="Calibri Light"/>
@@ -441,6 +444,7 @@
               </w:rPr>
               <w:t>Verzija</w:t>
             </w:r>
+            <w:proofErr w:type="spellEnd"/>
           </w:p>
         </w:tc>
         <w:tc>
@@ -468,6 +472,7 @@
                 <w:lang w:val="en-US"/>
               </w:rPr>
             </w:pPr>
+            <w:proofErr w:type="spellStart"/>
             <w:r>
               <w:rPr>
                 <w:rFonts w:ascii="Calibri Light" w:eastAsia="Times New Roman" w:hAnsi="Calibri Light" w:cs="Calibri Light"/>
@@ -479,6 +484,7 @@
               </w:rPr>
               <w:t>Opis</w:t>
             </w:r>
+            <w:proofErr w:type="spellEnd"/>
           </w:p>
         </w:tc>
         <w:tc>
@@ -506,6 +512,7 @@
                 <w:lang w:val="en-US"/>
               </w:rPr>
             </w:pPr>
+            <w:proofErr w:type="spellStart"/>
             <w:r>
               <w:rPr>
                 <w:rFonts w:ascii="Calibri Light" w:eastAsia="Times New Roman" w:hAnsi="Calibri Light" w:cs="Calibri Light"/>
@@ -517,6 +524,7 @@
               </w:rPr>
               <w:t>Autori</w:t>
             </w:r>
+            <w:proofErr w:type="spellEnd"/>
           </w:p>
         </w:tc>
       </w:tr>
@@ -605,13 +613,31 @@
                 <w:lang w:val="en-US"/>
               </w:rPr>
             </w:pPr>
+            <w:proofErr w:type="spellStart"/>
             <w:r>
               <w:rPr>
                 <w:rFonts w:eastAsia="Times New Roman" w:cstheme="minorHAnsi"/>
                 <w:lang w:val="en-US"/>
               </w:rPr>
-              <w:t>Inicijalna verzija</w:t>
+              <w:t>Inicijalna</w:t>
             </w:r>
+            <w:proofErr w:type="spellEnd"/>
+            <w:r>
+              <w:rPr>
+                <w:rFonts w:eastAsia="Times New Roman" w:cstheme="minorHAnsi"/>
+                <w:lang w:val="en-US"/>
+              </w:rPr>
+              <w:t xml:space="preserve"> </w:t>
+            </w:r>
+            <w:proofErr w:type="spellStart"/>
+            <w:r>
+              <w:rPr>
+                <w:rFonts w:eastAsia="Times New Roman" w:cstheme="minorHAnsi"/>
+                <w:lang w:val="en-US"/>
+              </w:rPr>
+              <w:t>verzija</w:t>
+            </w:r>
+            <w:proofErr w:type="spellEnd"/>
           </w:p>
         </w:tc>
         <w:tc>
@@ -635,12 +661,21 @@
                 <w:lang w:val="en-US"/>
               </w:rPr>
             </w:pPr>
+            <w:proofErr w:type="spellStart"/>
             <w:r>
               <w:rPr>
                 <w:rFonts w:eastAsia="Times New Roman" w:cstheme="minorHAnsi"/>
                 <w:lang w:val="en-US"/>
               </w:rPr>
-              <w:t>Teodor Deli</w:t>
+              <w:t>Teodor</w:t>
+            </w:r>
+            <w:proofErr w:type="spellEnd"/>
+            <w:r>
+              <w:rPr>
+                <w:rFonts w:eastAsia="Times New Roman" w:cstheme="minorHAnsi"/>
+                <w:lang w:val="en-US"/>
+              </w:rPr>
+              <w:t xml:space="preserve"> Deli</w:t>
             </w:r>
             <w:r>
               <w:rPr>
@@ -735,13 +770,41 @@
                 <w:lang w:val="en-US"/>
               </w:rPr>
             </w:pPr>
+            <w:proofErr w:type="spellStart"/>
             <w:r>
               <w:rPr>
                 <w:sz w:val="20"/>
                 <w:szCs w:val="20"/>
                 <w:lang w:val="en-US"/>
               </w:rPr>
-              <w:t>Verzija nakon FR</w:t>
+              <w:t>Verzija</w:t>
+            </w:r>
+            <w:proofErr w:type="spellEnd"/>
+            <w:r>
+              <w:rPr>
+                <w:sz w:val="20"/>
+                <w:szCs w:val="20"/>
+                <w:lang w:val="en-US"/>
+              </w:rPr>
+              <w:t xml:space="preserve"> </w:t>
+            </w:r>
+            <w:proofErr w:type="spellStart"/>
+            <w:r>
+              <w:rPr>
+                <w:sz w:val="20"/>
+                <w:szCs w:val="20"/>
+                <w:lang w:val="en-US"/>
+              </w:rPr>
+              <w:t>nakon</w:t>
+            </w:r>
+            <w:proofErr w:type="spellEnd"/>
+            <w:r>
+              <w:rPr>
+                <w:sz w:val="20"/>
+                <w:szCs w:val="20"/>
+                <w:lang w:val="en-US"/>
+              </w:rPr>
+              <w:t xml:space="preserve"> FR</w:t>
             </w:r>
           </w:p>
         </w:tc>
@@ -765,12 +828,21 @@
                 <w:lang w:val="en-US"/>
               </w:rPr>
             </w:pPr>
+            <w:proofErr w:type="spellStart"/>
             <w:r>
               <w:rPr>
                 <w:rFonts w:eastAsia="Times New Roman" w:cstheme="minorHAnsi"/>
                 <w:lang w:val="en-US"/>
               </w:rPr>
-              <w:t>Teodor Deli</w:t>
+              <w:t>Teodor</w:t>
+            </w:r>
+            <w:proofErr w:type="spellEnd"/>
+            <w:r>
+              <w:rPr>
+                <w:rFonts w:eastAsia="Times New Roman" w:cstheme="minorHAnsi"/>
+                <w:lang w:val="en-US"/>
+              </w:rPr>
+              <w:t xml:space="preserve"> Deli</w:t>
             </w:r>
             <w:r>
               <w:rPr>
@@ -798,12 +870,20 @@
           <w:p>
             <w:pPr>
               <w:spacing w:after="0" w:line="240" w:lineRule="auto"/>
+              <w:jc w:val="center"/>
               <w:textAlignment w:val="baseline"/>
               <w:rPr>
                 <w:rFonts w:eastAsia="Times New Roman" w:cstheme="minorHAnsi"/>
                 <w:lang w:val="en-US"/>
               </w:rPr>
             </w:pPr>
+            <w:r>
+              <w:rPr>
+                <w:rFonts w:eastAsia="Times New Roman" w:cstheme="minorHAnsi"/>
+                <w:lang w:val="en-US"/>
+              </w:rPr>
+              <w:t>3.6.2022.</w:t>
+            </w:r>
           </w:p>
         </w:tc>
         <w:tc>
@@ -819,12 +899,20 @@
           <w:p>
             <w:pPr>
               <w:spacing w:after="0" w:line="240" w:lineRule="auto"/>
+              <w:jc w:val="center"/>
               <w:textAlignment w:val="baseline"/>
               <w:rPr>
                 <w:rFonts w:eastAsia="Times New Roman" w:cstheme="minorHAnsi"/>
                 <w:lang w:val="en-US"/>
               </w:rPr>
             </w:pPr>
+            <w:r>
+              <w:rPr>
+                <w:rFonts w:eastAsia="Times New Roman" w:cstheme="minorHAnsi"/>
+                <w:lang w:val="en-US"/>
+              </w:rPr>
+              <w:t>2.1</w:t>
+            </w:r>
           </w:p>
         </w:tc>
         <w:tc>
@@ -840,12 +928,29 @@
           <w:p>
             <w:pPr>
               <w:spacing w:after="0" w:line="240" w:lineRule="auto"/>
+              <w:jc w:val="center"/>
               <w:textAlignment w:val="baseline"/>
               <w:rPr>
                 <w:rFonts w:eastAsia="Times New Roman" w:cstheme="minorHAnsi"/>
                 <w:lang w:val="en-US"/>
               </w:rPr>
             </w:pPr>
+            <w:r>
+              <w:rPr>
+                <w:rFonts w:eastAsia="Times New Roman" w:cstheme="minorHAnsi"/>
+                <w:lang w:val="en-US"/>
+              </w:rPr>
+              <w:t xml:space="preserve">Mala </w:t>
+            </w:r>
+            <w:proofErr w:type="spellStart"/>
+            <w:r>
+              <w:rPr>
+                <w:rFonts w:eastAsia="Times New Roman" w:cstheme="minorHAnsi"/>
+                <w:lang w:val="en-US"/>
+              </w:rPr>
+              <w:t>izmena</w:t>
+            </w:r>
+            <w:proofErr w:type="spellEnd"/>
           </w:p>
         </w:tc>
         <w:tc>
@@ -861,12 +966,29 @@
           <w:p>
             <w:pPr>
               <w:spacing w:after="0" w:line="240" w:lineRule="auto"/>
+              <w:jc w:val="center"/>
               <w:textAlignment w:val="baseline"/>
               <w:rPr>
                 <w:rFonts w:eastAsia="Times New Roman" w:cstheme="minorHAnsi"/>
                 <w:lang w:val="en-US"/>
               </w:rPr>
             </w:pPr>
+            <w:r>
+              <w:rPr>
+                <w:rFonts w:eastAsia="Times New Roman" w:cstheme="minorHAnsi"/>
+                <w:lang w:val="en-US"/>
+              </w:rPr>
+              <w:t xml:space="preserve">Lana </w:t>
+            </w:r>
+            <w:proofErr w:type="spellStart"/>
+            <w:r>
+              <w:rPr>
+                <w:rFonts w:eastAsia="Times New Roman" w:cstheme="minorHAnsi"/>
+                <w:lang w:val="en-US"/>
+              </w:rPr>
+              <w:t>Jevremovic</w:t>
+            </w:r>
+            <w:proofErr w:type="spellEnd"/>
           </w:p>
         </w:tc>
       </w:tr>
@@ -1138,6 +1260,7 @@
             <w:pStyle w:val="TOC1"/>
             <w:spacing w:line="360" w:lineRule="auto"/>
           </w:pPr>
+          <w:proofErr w:type="spellStart"/>
           <w:r>
             <w:rPr>
               <w:b/>
@@ -1145,6 +1268,7 @@
             </w:rPr>
             <w:t>Uvod</w:t>
           </w:r>
+          <w:proofErr w:type="spellEnd"/>
           <w:r>
             <w:ptab w:relativeTo="margin" w:alignment="right" w:leader="dot"/>
           </w:r>
@@ -1164,9 +1288,11 @@
             <w:pStyle w:val="TOC2"/>
             <w:spacing w:line="360" w:lineRule="auto"/>
           </w:pPr>
+          <w:proofErr w:type="spellStart"/>
           <w:r>
             <w:t>Rezime</w:t>
           </w:r>
+          <w:proofErr w:type="spellEnd"/>
           <w:r>
             <w:ptab w:relativeTo="margin" w:alignment="right" w:leader="dot"/>
           </w:r>
@@ -1181,8 +1307,21 @@
             <w:ind w:left="0"/>
           </w:pPr>
           <w:r>
-            <w:t xml:space="preserve">    Namena dokumenta</w:t>
-          </w:r>
+            <w:t xml:space="preserve">    </w:t>
+          </w:r>
+          <w:proofErr w:type="spellStart"/>
+          <w:r>
+            <w:t>Namena</w:t>
+          </w:r>
+          <w:proofErr w:type="spellEnd"/>
+          <w:r>
+            <w:t xml:space="preserve"> </w:t>
+          </w:r>
+          <w:proofErr w:type="spellStart"/>
+          <w:r>
+            <w:t>dokumenta</w:t>
+          </w:r>
+          <w:proofErr w:type="spellEnd"/>
           <w:r>
             <w:ptab w:relativeTo="margin" w:alignment="right" w:leader="dot"/>
           </w:r>
@@ -1200,8 +1339,33 @@
               <w:b/>
               <w:bCs/>
             </w:rPr>
-            <w:t>Scenario gledanja rang liste</w:t>
-          </w:r>
+            <w:t xml:space="preserve">Scenario </w:t>
+          </w:r>
+          <w:proofErr w:type="spellStart"/>
+          <w:r>
+            <w:rPr>
+              <w:b/>
+              <w:bCs/>
+            </w:rPr>
+            <w:t>gledanja</w:t>
+          </w:r>
+          <w:proofErr w:type="spellEnd"/>
+          <w:r>
+            <w:rPr>
+              <w:b/>
+              <w:bCs/>
+            </w:rPr>
+            <w:t xml:space="preserve"> rang </w:t>
+          </w:r>
+          <w:proofErr w:type="spellStart"/>
+          <w:r>
+            <w:rPr>
+              <w:b/>
+              <w:bCs/>
+            </w:rPr>
+            <w:t>liste</w:t>
+          </w:r>
+          <w:proofErr w:type="spellEnd"/>
           <w:r>
             <w:ptab w:relativeTo="margin" w:alignment="right" w:leader="dot"/>
           </w:r>
@@ -1222,9 +1386,11 @@
             <w:spacing w:line="360" w:lineRule="auto"/>
             <w:ind w:left="216"/>
           </w:pPr>
+          <w:proofErr w:type="spellStart"/>
           <w:r>
             <w:t>Opis</w:t>
           </w:r>
+          <w:proofErr w:type="spellEnd"/>
           <w:r>
             <w:ptab w:relativeTo="margin" w:alignment="right" w:leader="dot"/>
           </w:r>
@@ -1239,8 +1405,13 @@
             <w:ind w:left="0"/>
           </w:pPr>
           <w:r>
-            <w:t xml:space="preserve">    Tok događaja</w:t>
-          </w:r>
+            <w:t xml:space="preserve">    Tok </w:t>
+          </w:r>
+          <w:proofErr w:type="spellStart"/>
+          <w:r>
+            <w:t>događaja</w:t>
+          </w:r>
+          <w:proofErr w:type="spellEnd"/>
           <w:r>
             <w:ptab w:relativeTo="margin" w:alignment="right" w:leader="dot"/>
           </w:r>
@@ -1254,9 +1425,19 @@
             <w:spacing w:line="360" w:lineRule="auto"/>
             <w:ind w:left="216"/>
           </w:pPr>
-          <w:r>
-            <w:t>Posebni zahtevi</w:t>
-          </w:r>
+          <w:proofErr w:type="spellStart"/>
+          <w:r>
+            <w:t>Posebni</w:t>
+          </w:r>
+          <w:proofErr w:type="spellEnd"/>
+          <w:r>
+            <w:t xml:space="preserve"> </w:t>
+          </w:r>
+          <w:proofErr w:type="spellStart"/>
+          <w:r>
+            <w:t>zahtevi</w:t>
+          </w:r>
+          <w:proofErr w:type="spellEnd"/>
           <w:r>
             <w:ptab w:relativeTo="margin" w:alignment="right" w:leader="dot"/>
           </w:r>
@@ -1652,7 +1833,7 @@
           <w:lang w:val="sr-Latn-ME"/>
         </w:rPr>
         <w:lastRenderedPageBreak/>
-        <w:t xml:space="preserve">Scenario igre </w:t>
+        <w:t xml:space="preserve">Scenario </w:t>
       </w:r>
       <w:bookmarkEnd w:id="1"/>
       <w:r>
@@ -1664,7 +1845,7 @@
           <w:szCs w:val="36"/>
           <w:lang w:val="sr-Latn-ME"/>
         </w:rPr>
-        <w:t>Mozgić</w:t>
+        <w:t>Rang liste</w:t>
       </w:r>
     </w:p>
     <w:p>

</xml_diff>